<commit_message>
Cambios en los stakeHolders
</commit_message>
<xml_diff>
--- a/4A1-4A2.docx
+++ b/4A1-4A2.docx
@@ -510,7 +510,7 @@
                                       <w:noProof/>
                                       <w:color w:val="FFFFFF" w:themeColor="background1"/>
                                     </w:rPr>
-                                    <w:t>4 de mayo de 2016</w:t>
+                                    <w:t>5 de mayo de 2016</w:t>
                                   </w:r>
                                   <w:r>
                                     <w:rPr>
@@ -637,7 +637,7 @@
                                 <w:noProof/>
                                 <w:color w:val="FFFFFF" w:themeColor="background1"/>
                               </w:rPr>
-                              <w:t>4 de mayo de 2016</w:t>
+                              <w:t>5 de mayo de 2016</w:t>
                             </w:r>
                             <w:r>
                               <w:rPr>
@@ -2233,8 +2233,8 @@
         <w:br w:type="page"/>
       </w:r>
     </w:p>
-    <w:bookmarkStart w:id="2" w:name="_Toc322985971" w:displacedByCustomXml="next"/>
-    <w:bookmarkStart w:id="3" w:name="_Toc322984055" w:displacedByCustomXml="next"/>
+    <w:bookmarkStart w:id="2" w:name="_Toc322984055" w:displacedByCustomXml="next"/>
+    <w:bookmarkStart w:id="3" w:name="_Toc322985971" w:displacedByCustomXml="next"/>
     <w:sdt>
       <w:sdtPr>
         <w:rPr>
@@ -8656,27 +8656,14 @@
       <w:r>
         <w:t xml:space="preserve">Tabla </w:t>
       </w:r>
-      <w:r>
-        <w:fldChar w:fldCharType="begin"/>
-      </w:r>
-      <w:r>
-        <w:instrText xml:space="preserve"> SEQ Tabla \* ARABIC </w:instrText>
-      </w:r>
-      <w:r>
-        <w:fldChar w:fldCharType="separate"/>
-      </w:r>
-      <w:r>
-        <w:rPr>
-          <w:noProof/>
-        </w:rPr>
-        <w:t>1</w:t>
-      </w:r>
-      <w:r>
-        <w:rPr>
-          <w:noProof/>
-        </w:rPr>
-        <w:fldChar w:fldCharType="end"/>
-      </w:r>
+      <w:fldSimple w:instr=" SEQ Tabla \* ARABIC ">
+        <w:r>
+          <w:rPr>
+            <w:noProof/>
+          </w:rPr>
+          <w:t>1</w:t>
+        </w:r>
+      </w:fldSimple>
       <w:r>
         <w:t>. Lista de Stakeholders e intereses</w:t>
       </w:r>
@@ -8956,6 +8943,9 @@
       <w:r>
         <w:t>Disponer de una forma sencilla de comprobar si un usuario puede o no votar</w:t>
       </w:r>
+      <w:r>
+        <w:t>.</w:t>
+      </w:r>
     </w:p>
     <w:p>
       <w:pPr>
@@ -8971,22 +8961,12 @@
     </w:p>
     <w:p>
       <w:pPr>
-        <w:pStyle w:val="Prrafodelista"/>
-        <w:numPr>
-          <w:ilvl w:val="0"/>
-          <w:numId w:val="30"/>
-        </w:numPr>
-      </w:pPr>
-      <w:r>
-        <w:t>Poder configurar los diferentes parámetros de forma sencilla, entre ellos el día y la hora de las elecciones.</w:t>
-      </w:r>
-    </w:p>
-    <w:p>
-      <w:pPr>
         <w:pStyle w:val="Ttulo2"/>
       </w:pPr>
       <w:bookmarkStart w:id="28" w:name="_Toc445282879"/>
       <w:bookmarkStart w:id="29" w:name="_Toc450004659"/>
+      <w:bookmarkStart w:id="30" w:name="_GoBack"/>
+      <w:bookmarkEnd w:id="30"/>
       <w:r>
         <w:t>Profesores de la asignatura</w:t>
       </w:r>
@@ -9043,11 +9023,11 @@
       <w:pPr>
         <w:pStyle w:val="Ttulo2"/>
       </w:pPr>
-      <w:bookmarkStart w:id="30" w:name="_Toc450004660"/>
+      <w:bookmarkStart w:id="31" w:name="_Toc450004660"/>
       <w:r>
         <w:t>Junta Electoral</w:t>
       </w:r>
-      <w:bookmarkEnd w:id="30"/>
+      <w:bookmarkEnd w:id="31"/>
     </w:p>
     <w:p>
       <w:pPr>
@@ -9113,14 +9093,14 @@
       <w:pPr>
         <w:pStyle w:val="Ttulo1"/>
       </w:pPr>
-      <w:bookmarkStart w:id="31" w:name="_Toc445282882"/>
-      <w:bookmarkStart w:id="32" w:name="_Toc450004661"/>
+      <w:bookmarkStart w:id="32" w:name="_Toc445282882"/>
+      <w:bookmarkStart w:id="33" w:name="_Toc450004661"/>
       <w:r>
         <w:lastRenderedPageBreak/>
         <w:t>Atributos de calidad</w:t>
       </w:r>
-      <w:bookmarkEnd w:id="31"/>
       <w:bookmarkEnd w:id="32"/>
+      <w:bookmarkEnd w:id="33"/>
       <w:r>
         <w:fldChar w:fldCharType="begin"/>
       </w:r>
@@ -9955,13 +9935,13 @@
       <w:pPr>
         <w:pStyle w:val="Ttulo2"/>
       </w:pPr>
-      <w:bookmarkStart w:id="33" w:name="_Toc445282883"/>
-      <w:bookmarkStart w:id="34" w:name="_Toc450004662"/>
+      <w:bookmarkStart w:id="34" w:name="_Toc445282883"/>
+      <w:bookmarkStart w:id="35" w:name="_Toc450004662"/>
       <w:r>
         <w:t>Lista de atributos de calidad</w:t>
       </w:r>
-      <w:bookmarkEnd w:id="33"/>
       <w:bookmarkEnd w:id="34"/>
+      <w:bookmarkEnd w:id="35"/>
     </w:p>
     <w:tbl>
       <w:tblPr>
@@ -15213,27 +15193,14 @@
       <w:r>
         <w:t xml:space="preserve">Tabla </w:t>
       </w:r>
-      <w:r>
-        <w:fldChar w:fldCharType="begin"/>
-      </w:r>
-      <w:r>
-        <w:instrText xml:space="preserve"> SEQ Tabla \* ARABIC </w:instrText>
-      </w:r>
-      <w:r>
-        <w:fldChar w:fldCharType="separate"/>
-      </w:r>
-      <w:r>
-        <w:rPr>
-          <w:noProof/>
-        </w:rPr>
-        <w:t>2</w:t>
-      </w:r>
-      <w:r>
-        <w:rPr>
-          <w:noProof/>
-        </w:rPr>
-        <w:fldChar w:fldCharType="end"/>
-      </w:r>
+      <w:fldSimple w:instr=" SEQ Tabla \* ARABIC ">
+        <w:r>
+          <w:rPr>
+            <w:noProof/>
+          </w:rPr>
+          <w:t>2</w:t>
+        </w:r>
+      </w:fldSimple>
       <w:r>
         <w:t>. Lista de atributos de calidad y tipos</w:t>
       </w:r>
@@ -15249,8 +15216,8 @@
       <w:pPr>
         <w:pStyle w:val="Ttulo2"/>
       </w:pPr>
-      <w:bookmarkStart w:id="35" w:name="_Toc445282884"/>
-      <w:bookmarkStart w:id="36" w:name="_Toc450004663"/>
+      <w:bookmarkStart w:id="36" w:name="_Toc445282884"/>
+      <w:bookmarkStart w:id="37" w:name="_Toc450004663"/>
       <w:r>
         <w:t>Atributos de calidad</w:t>
       </w:r>
@@ -15266,8 +15233,8 @@
       <w:r>
         <w:t xml:space="preserve"> e Interesados</w:t>
       </w:r>
-      <w:bookmarkEnd w:id="35"/>
       <w:bookmarkEnd w:id="36"/>
+      <w:bookmarkEnd w:id="37"/>
       <w:r>
         <w:fldChar w:fldCharType="begin"/>
       </w:r>
@@ -22624,27 +22591,14 @@
       <w:r>
         <w:t xml:space="preserve">Tabla </w:t>
       </w:r>
-      <w:r>
-        <w:fldChar w:fldCharType="begin"/>
-      </w:r>
-      <w:r>
-        <w:instrText xml:space="preserve"> SEQ Tabla \* ARABIC </w:instrText>
-      </w:r>
-      <w:r>
-        <w:fldChar w:fldCharType="separate"/>
-      </w:r>
-      <w:r>
-        <w:rPr>
-          <w:noProof/>
-        </w:rPr>
-        <w:t>3</w:t>
-      </w:r>
-      <w:r>
-        <w:rPr>
-          <w:noProof/>
-        </w:rPr>
-        <w:fldChar w:fldCharType="end"/>
-      </w:r>
+      <w:fldSimple w:instr=" SEQ Tabla \* ARABIC ">
+        <w:r>
+          <w:rPr>
+            <w:noProof/>
+          </w:rPr>
+          <w:t>3</w:t>
+        </w:r>
+      </w:fldSimple>
       <w:r>
         <w:t xml:space="preserve">. Lista de intereses de los </w:t>
       </w:r>
@@ -22659,14 +22613,14 @@
       <w:pPr>
         <w:pStyle w:val="Ttulo1"/>
       </w:pPr>
-      <w:bookmarkStart w:id="37" w:name="_Toc445282885"/>
-      <w:bookmarkStart w:id="38" w:name="_Toc450004664"/>
+      <w:bookmarkStart w:id="38" w:name="_Toc445282885"/>
+      <w:bookmarkStart w:id="39" w:name="_Toc450004664"/>
       <w:r>
         <w:lastRenderedPageBreak/>
         <w:t>Restricciones</w:t>
       </w:r>
-      <w:bookmarkEnd w:id="37"/>
       <w:bookmarkEnd w:id="38"/>
+      <w:bookmarkEnd w:id="39"/>
     </w:p>
     <w:p>
       <w:pPr>
@@ -22691,13 +22645,13 @@
       <w:pPr>
         <w:pStyle w:val="Ttulo2"/>
       </w:pPr>
-      <w:bookmarkStart w:id="39" w:name="_Toc445282886"/>
-      <w:bookmarkStart w:id="40" w:name="_Toc450004665"/>
+      <w:bookmarkStart w:id="40" w:name="_Toc445282886"/>
+      <w:bookmarkStart w:id="41" w:name="_Toc450004665"/>
       <w:r>
         <w:t>Restricciones técnicas</w:t>
       </w:r>
-      <w:bookmarkEnd w:id="39"/>
       <w:bookmarkEnd w:id="40"/>
+      <w:bookmarkEnd w:id="41"/>
     </w:p>
     <w:tbl>
       <w:tblPr>
@@ -23691,27 +23645,14 @@
       <w:r>
         <w:t xml:space="preserve"> </w:t>
       </w:r>
-      <w:r>
-        <w:fldChar w:fldCharType="begin"/>
-      </w:r>
-      <w:r>
-        <w:instrText xml:space="preserve"> SEQ Tabla \* ARABIC </w:instrText>
-      </w:r>
-      <w:r>
-        <w:fldChar w:fldCharType="separate"/>
-      </w:r>
-      <w:r>
-        <w:rPr>
-          <w:noProof/>
-        </w:rPr>
-        <w:t>4</w:t>
-      </w:r>
-      <w:r>
-        <w:rPr>
-          <w:noProof/>
-        </w:rPr>
-        <w:fldChar w:fldCharType="end"/>
-      </w:r>
+      <w:fldSimple w:instr=" SEQ Tabla \* ARABIC ">
+        <w:r>
+          <w:rPr>
+            <w:noProof/>
+          </w:rPr>
+          <w:t>4</w:t>
+        </w:r>
+      </w:fldSimple>
       <w:r>
         <w:t xml:space="preserve">. </w:t>
       </w:r>
@@ -23723,13 +23664,13 @@
       <w:pPr>
         <w:pStyle w:val="Ttulo2"/>
       </w:pPr>
-      <w:bookmarkStart w:id="41" w:name="_Toc445282887"/>
-      <w:bookmarkStart w:id="42" w:name="_Toc450004666"/>
+      <w:bookmarkStart w:id="42" w:name="_Toc445282887"/>
+      <w:bookmarkStart w:id="43" w:name="_Toc450004666"/>
       <w:r>
         <w:t>Restricciones organizativas</w:t>
       </w:r>
-      <w:bookmarkEnd w:id="41"/>
       <w:bookmarkEnd w:id="42"/>
+      <w:bookmarkEnd w:id="43"/>
     </w:p>
     <w:tbl>
       <w:tblPr>
@@ -24204,27 +24145,14 @@
       <w:r>
         <w:t xml:space="preserve"> </w:t>
       </w:r>
-      <w:r>
-        <w:fldChar w:fldCharType="begin"/>
-      </w:r>
-      <w:r>
-        <w:instrText xml:space="preserve"> SEQ Tabla \* ARABIC </w:instrText>
-      </w:r>
-      <w:r>
-        <w:fldChar w:fldCharType="separate"/>
-      </w:r>
-      <w:r>
-        <w:rPr>
-          <w:noProof/>
-        </w:rPr>
-        <w:t>5</w:t>
-      </w:r>
-      <w:r>
-        <w:rPr>
-          <w:noProof/>
-        </w:rPr>
-        <w:fldChar w:fldCharType="end"/>
-      </w:r>
+      <w:fldSimple w:instr=" SEQ Tabla \* ARABIC ">
+        <w:r>
+          <w:rPr>
+            <w:noProof/>
+          </w:rPr>
+          <w:t>5</w:t>
+        </w:r>
+      </w:fldSimple>
       <w:r>
         <w:t xml:space="preserve">. </w:t>
       </w:r>
@@ -24236,8 +24164,8 @@
       <w:pPr>
         <w:pStyle w:val="Ttulo1"/>
       </w:pPr>
-      <w:bookmarkStart w:id="43" w:name="_Toc445282888"/>
-      <w:bookmarkStart w:id="44" w:name="_Toc450004667"/>
+      <w:bookmarkStart w:id="44" w:name="_Toc445282888"/>
+      <w:bookmarkStart w:id="45" w:name="_Toc450004667"/>
       <w:r>
         <w:lastRenderedPageBreak/>
         <w:t>Á</w:t>
@@ -24245,8 +24173,8 @@
       <w:r>
         <w:t>mbito del sistema y contexto</w:t>
       </w:r>
-      <w:bookmarkEnd w:id="43"/>
       <w:bookmarkEnd w:id="44"/>
+      <w:bookmarkEnd w:id="45"/>
     </w:p>
     <w:p>
       <w:r>
@@ -24370,27 +24298,14 @@
       <w:r>
         <w:t xml:space="preserve">Figura </w:t>
       </w:r>
-      <w:r>
-        <w:fldChar w:fldCharType="begin"/>
-      </w:r>
-      <w:r>
-        <w:instrText xml:space="preserve"> SEQ Figura \* ARABIC </w:instrText>
-      </w:r>
-      <w:r>
-        <w:fldChar w:fldCharType="separate"/>
-      </w:r>
-      <w:r>
-        <w:rPr>
-          <w:noProof/>
-        </w:rPr>
-        <w:t>1</w:t>
-      </w:r>
-      <w:r>
-        <w:rPr>
-          <w:noProof/>
-        </w:rPr>
-        <w:fldChar w:fldCharType="end"/>
-      </w:r>
+      <w:fldSimple w:instr=" SEQ Figura \* ARABIC ">
+        <w:r>
+          <w:rPr>
+            <w:noProof/>
+          </w:rPr>
+          <w:t>1</w:t>
+        </w:r>
+      </w:fldSimple>
       <w:r>
         <w:t xml:space="preserve">. </w:t>
       </w:r>
@@ -24886,14 +24801,14 @@
       <w:pPr>
         <w:pStyle w:val="Ttulo1"/>
       </w:pPr>
-      <w:bookmarkStart w:id="45" w:name="_Toc445282889"/>
-      <w:bookmarkStart w:id="46" w:name="_Toc450004668"/>
+      <w:bookmarkStart w:id="46" w:name="_Toc445282889"/>
+      <w:bookmarkStart w:id="47" w:name="_Toc450004668"/>
       <w:r>
         <w:lastRenderedPageBreak/>
         <w:t>Escenarios de calidad</w:t>
       </w:r>
-      <w:bookmarkEnd w:id="45"/>
       <w:bookmarkEnd w:id="46"/>
+      <w:bookmarkEnd w:id="47"/>
       <w:r>
         <w:fldChar w:fldCharType="begin"/>
       </w:r>
@@ -31910,27 +31825,14 @@
       <w:r>
         <w:t xml:space="preserve">Tabla </w:t>
       </w:r>
-      <w:r>
-        <w:fldChar w:fldCharType="begin"/>
-      </w:r>
-      <w:r>
-        <w:instrText xml:space="preserve"> SEQ Tabla \* ARABIC </w:instrText>
-      </w:r>
-      <w:r>
-        <w:fldChar w:fldCharType="separate"/>
-      </w:r>
-      <w:r>
-        <w:rPr>
-          <w:noProof/>
-        </w:rPr>
-        <w:t>6</w:t>
-      </w:r>
-      <w:r>
-        <w:rPr>
-          <w:noProof/>
-        </w:rPr>
-        <w:fldChar w:fldCharType="end"/>
-      </w:r>
+      <w:fldSimple w:instr=" SEQ Tabla \* ARABIC ">
+        <w:r>
+          <w:rPr>
+            <w:noProof/>
+          </w:rPr>
+          <w:t>6</w:t>
+        </w:r>
+      </w:fldSimple>
       <w:r>
         <w:t>. Lista de escenarios de calidad</w:t>
       </w:r>
@@ -31939,14 +31841,14 @@
       <w:pPr>
         <w:pStyle w:val="Ttulo1"/>
       </w:pPr>
-      <w:bookmarkStart w:id="47" w:name="_Toc445282890"/>
-      <w:bookmarkStart w:id="48" w:name="_Toc450004669"/>
+      <w:bookmarkStart w:id="48" w:name="_Toc445282890"/>
+      <w:bookmarkStart w:id="49" w:name="_Toc450004669"/>
       <w:r>
         <w:lastRenderedPageBreak/>
         <w:t>Vistas</w:t>
       </w:r>
-      <w:bookmarkEnd w:id="47"/>
       <w:bookmarkEnd w:id="48"/>
+      <w:bookmarkEnd w:id="49"/>
     </w:p>
     <w:p>
       <w:r>
@@ -33043,18 +32945,18 @@
       <w:pPr>
         <w:pStyle w:val="Ttulo2"/>
       </w:pPr>
-      <w:bookmarkStart w:id="49" w:name="_Ref441917715"/>
-      <w:bookmarkStart w:id="50" w:name="_Toc445282891"/>
-      <w:bookmarkStart w:id="51" w:name="_Toc450004670"/>
+      <w:bookmarkStart w:id="50" w:name="_Ref441917715"/>
+      <w:bookmarkStart w:id="51" w:name="_Toc445282891"/>
+      <w:bookmarkStart w:id="52" w:name="_Toc450004670"/>
       <w:r>
         <w:t>Context</w:t>
       </w:r>
-      <w:bookmarkEnd w:id="49"/>
+      <w:bookmarkEnd w:id="50"/>
       <w:r>
         <w:t>o</w:t>
       </w:r>
-      <w:bookmarkEnd w:id="50"/>
       <w:bookmarkEnd w:id="51"/>
+      <w:bookmarkEnd w:id="52"/>
       <w:r>
         <w:fldChar w:fldCharType="begin"/>
       </w:r>
@@ -33074,13 +32976,13 @@
       <w:pPr>
         <w:pStyle w:val="Ttulo3"/>
       </w:pPr>
-      <w:bookmarkStart w:id="52" w:name="_Toc445282892"/>
-      <w:bookmarkStart w:id="53" w:name="_Toc450004671"/>
+      <w:bookmarkStart w:id="53" w:name="_Toc445282892"/>
+      <w:bookmarkStart w:id="54" w:name="_Toc450004671"/>
       <w:r>
         <w:t>Presentación principal</w:t>
       </w:r>
-      <w:bookmarkEnd w:id="52"/>
       <w:bookmarkEnd w:id="53"/>
+      <w:bookmarkEnd w:id="54"/>
       <w:r>
         <w:fldChar w:fldCharType="begin"/>
       </w:r>
@@ -33203,7 +33105,7 @@
           <w:lang w:eastAsia="es-ES"/>
         </w:rPr>
       </w:pPr>
-      <w:bookmarkStart w:id="54" w:name="_Toc445282893"/>
+      <w:bookmarkStart w:id="55" w:name="_Toc445282893"/>
       <w:r>
         <w:rPr>
           <w:noProof/>
@@ -33370,12 +33272,12 @@
       <w:pPr>
         <w:pStyle w:val="Ttulo3"/>
       </w:pPr>
-      <w:bookmarkStart w:id="55" w:name="_Toc450004672"/>
+      <w:bookmarkStart w:id="56" w:name="_Toc450004672"/>
       <w:r>
         <w:t>Catálogo de elementos</w:t>
       </w:r>
-      <w:bookmarkEnd w:id="54"/>
       <w:bookmarkEnd w:id="55"/>
+      <w:bookmarkEnd w:id="56"/>
       <w:r>
         <w:fldChar w:fldCharType="begin"/>
       </w:r>
@@ -36278,11 +36180,11 @@
         <w:pStyle w:val="Ttulo5"/>
         <w:ind w:left="1560"/>
       </w:pPr>
-      <w:bookmarkStart w:id="56" w:name="_Ref441917549"/>
+      <w:bookmarkStart w:id="57" w:name="_Ref441917549"/>
       <w:r>
         <w:t>DataBase</w:t>
       </w:r>
-      <w:bookmarkEnd w:id="56"/>
+      <w:bookmarkEnd w:id="57"/>
     </w:p>
     <w:p>
       <w:pPr>
@@ -36531,11 +36433,11 @@
       <w:pPr>
         <w:pStyle w:val="Ttulo3"/>
       </w:pPr>
-      <w:bookmarkStart w:id="57" w:name="_Toc450004673"/>
+      <w:bookmarkStart w:id="58" w:name="_Toc450004673"/>
       <w:r>
         <w:t>Justificación de las decisiones</w:t>
       </w:r>
-      <w:bookmarkEnd w:id="57"/>
+      <w:bookmarkEnd w:id="58"/>
     </w:p>
     <w:p>
       <w:pPr>
@@ -36831,14 +36733,14 @@
       <w:pPr>
         <w:pStyle w:val="Ttulo2"/>
       </w:pPr>
-      <w:bookmarkStart w:id="58" w:name="_Toc445282894"/>
-      <w:bookmarkStart w:id="59" w:name="_Toc450004674"/>
+      <w:bookmarkStart w:id="59" w:name="_Toc445282894"/>
+      <w:bookmarkStart w:id="60" w:name="_Toc450004674"/>
       <w:r>
         <w:lastRenderedPageBreak/>
         <w:t>Census Reader</w:t>
       </w:r>
-      <w:bookmarkEnd w:id="58"/>
       <w:bookmarkEnd w:id="59"/>
+      <w:bookmarkEnd w:id="60"/>
       <w:r>
         <w:fldChar w:fldCharType="begin"/>
       </w:r>
@@ -36870,13 +36772,13 @@
       <w:pPr>
         <w:pStyle w:val="Ttulo3"/>
       </w:pPr>
-      <w:bookmarkStart w:id="60" w:name="_Toc445282895"/>
-      <w:bookmarkStart w:id="61" w:name="_Toc450004675"/>
+      <w:bookmarkStart w:id="61" w:name="_Toc445282895"/>
+      <w:bookmarkStart w:id="62" w:name="_Toc450004675"/>
       <w:r>
         <w:t>Presentación principal</w:t>
       </w:r>
-      <w:bookmarkEnd w:id="60"/>
       <w:bookmarkEnd w:id="61"/>
+      <w:bookmarkEnd w:id="62"/>
       <w:r>
         <w:fldChar w:fldCharType="begin"/>
       </w:r>
@@ -36965,13 +36867,13 @@
       <w:pPr>
         <w:pStyle w:val="Ttulo3"/>
       </w:pPr>
-      <w:bookmarkStart w:id="62" w:name="_Toc445282896"/>
-      <w:bookmarkStart w:id="63" w:name="_Toc450004676"/>
+      <w:bookmarkStart w:id="63" w:name="_Toc445282896"/>
+      <w:bookmarkStart w:id="64" w:name="_Toc450004676"/>
       <w:r>
         <w:t>Catálogo de elementos</w:t>
       </w:r>
-      <w:bookmarkEnd w:id="62"/>
       <w:bookmarkEnd w:id="63"/>
+      <w:bookmarkEnd w:id="64"/>
     </w:p>
     <w:p>
       <w:pPr>
@@ -37922,7 +37824,7 @@
         <w:pStyle w:val="Ttulo5"/>
         <w:ind w:left="1560"/>
       </w:pPr>
-      <w:bookmarkStart w:id="64" w:name="_Ref350621845"/>
+      <w:bookmarkStart w:id="65" w:name="_Ref350621845"/>
       <w:r>
         <w:t>DBUpdate</w:t>
       </w:r>
@@ -38448,7 +38350,7 @@
         </w:tc>
       </w:tr>
     </w:tbl>
-    <w:bookmarkEnd w:id="64"/>
+    <w:bookmarkEnd w:id="65"/>
     <w:p>
       <w:pPr>
         <w:pStyle w:val="Ttulo5"/>
@@ -38817,11 +38719,11 @@
       <w:pPr>
         <w:pStyle w:val="Ttulo5"/>
       </w:pPr>
-      <w:bookmarkStart w:id="65" w:name="_Ref441917425"/>
+      <w:bookmarkStart w:id="66" w:name="_Ref441917425"/>
       <w:r>
         <w:t>Parser</w:t>
       </w:r>
-      <w:bookmarkEnd w:id="65"/>
+      <w:bookmarkEnd w:id="66"/>
     </w:p>
     <w:p>
       <w:r>
@@ -39117,13 +39019,13 @@
       <w:pPr>
         <w:pStyle w:val="Ttulo3"/>
       </w:pPr>
-      <w:bookmarkStart w:id="66" w:name="_Toc445282897"/>
-      <w:bookmarkStart w:id="67" w:name="_Toc450004677"/>
+      <w:bookmarkStart w:id="67" w:name="_Toc445282897"/>
+      <w:bookmarkStart w:id="68" w:name="_Toc450004677"/>
       <w:r>
         <w:t>Diagrama contextual</w:t>
       </w:r>
-      <w:bookmarkEnd w:id="66"/>
       <w:bookmarkEnd w:id="67"/>
+      <w:bookmarkEnd w:id="68"/>
       <w:r>
         <w:fldChar w:fldCharType="begin"/>
       </w:r>
@@ -39161,15 +39063,15 @@
       <w:pPr>
         <w:pStyle w:val="Ttulo3"/>
       </w:pPr>
-      <w:bookmarkStart w:id="68" w:name="_Toc445282898"/>
-      <w:bookmarkStart w:id="69" w:name="_Ref450004249"/>
-      <w:bookmarkStart w:id="70" w:name="_Toc450004678"/>
+      <w:bookmarkStart w:id="69" w:name="_Toc445282898"/>
+      <w:bookmarkStart w:id="70" w:name="_Ref450004249"/>
+      <w:bookmarkStart w:id="71" w:name="_Toc450004678"/>
       <w:r>
         <w:t>Justificación de las decisiones</w:t>
       </w:r>
-      <w:bookmarkEnd w:id="68"/>
       <w:bookmarkEnd w:id="69"/>
       <w:bookmarkEnd w:id="70"/>
+      <w:bookmarkEnd w:id="71"/>
       <w:r>
         <w:fldChar w:fldCharType="begin"/>
       </w:r>
@@ -39881,14 +39783,14 @@
       <w:pPr>
         <w:pStyle w:val="Ttulo2"/>
       </w:pPr>
-      <w:bookmarkStart w:id="71" w:name="_Toc445282899"/>
-      <w:bookmarkStart w:id="72" w:name="_Toc450004679"/>
+      <w:bookmarkStart w:id="72" w:name="_Toc445282899"/>
+      <w:bookmarkStart w:id="73" w:name="_Toc450004679"/>
       <w:r>
         <w:lastRenderedPageBreak/>
         <w:t>VoterInfo</w:t>
       </w:r>
-      <w:bookmarkEnd w:id="71"/>
       <w:bookmarkEnd w:id="72"/>
+      <w:bookmarkEnd w:id="73"/>
       <w:r>
         <w:fldChar w:fldCharType="begin"/>
       </w:r>
@@ -39903,13 +39805,13 @@
       <w:pPr>
         <w:pStyle w:val="Ttulo3"/>
       </w:pPr>
-      <w:bookmarkStart w:id="73" w:name="_Toc445282900"/>
-      <w:bookmarkStart w:id="74" w:name="_Toc450004680"/>
+      <w:bookmarkStart w:id="74" w:name="_Toc445282900"/>
+      <w:bookmarkStart w:id="75" w:name="_Toc450004680"/>
       <w:r>
         <w:t>Presentación principal</w:t>
       </w:r>
-      <w:bookmarkEnd w:id="73"/>
       <w:bookmarkEnd w:id="74"/>
+      <w:bookmarkEnd w:id="75"/>
       <w:r>
         <w:fldChar w:fldCharType="begin"/>
       </w:r>
@@ -39992,13 +39894,13 @@
       <w:pPr>
         <w:pStyle w:val="Ttulo3"/>
       </w:pPr>
-      <w:bookmarkStart w:id="75" w:name="_Toc445282901"/>
-      <w:bookmarkStart w:id="76" w:name="_Toc450004681"/>
+      <w:bookmarkStart w:id="76" w:name="_Toc445282901"/>
+      <w:bookmarkStart w:id="77" w:name="_Toc450004681"/>
       <w:r>
         <w:t>Catálogo de elementos</w:t>
       </w:r>
-      <w:bookmarkEnd w:id="75"/>
       <w:bookmarkEnd w:id="76"/>
+      <w:bookmarkEnd w:id="77"/>
       <w:r>
         <w:fldChar w:fldCharType="begin"/>
       </w:r>
@@ -40246,11 +40148,11 @@
       <w:pPr>
         <w:pStyle w:val="Ttulo4"/>
       </w:pPr>
-      <w:bookmarkStart w:id="77" w:name="_Ref441951475"/>
+      <w:bookmarkStart w:id="78" w:name="_Ref441951475"/>
       <w:r>
         <w:t>Relaciones</w:t>
       </w:r>
-      <w:bookmarkEnd w:id="77"/>
+      <w:bookmarkEnd w:id="78"/>
     </w:p>
     <w:p>
       <w:r>
@@ -42039,13 +41941,13 @@
       <w:pPr>
         <w:pStyle w:val="Ttulo3"/>
       </w:pPr>
-      <w:bookmarkStart w:id="78" w:name="_Toc445282902"/>
-      <w:bookmarkStart w:id="79" w:name="_Toc450004682"/>
+      <w:bookmarkStart w:id="79" w:name="_Toc445282902"/>
+      <w:bookmarkStart w:id="80" w:name="_Toc450004682"/>
       <w:r>
         <w:t>Diagrama contextual</w:t>
       </w:r>
-      <w:bookmarkEnd w:id="78"/>
       <w:bookmarkEnd w:id="79"/>
+      <w:bookmarkEnd w:id="80"/>
       <w:r>
         <w:fldChar w:fldCharType="begin"/>
       </w:r>
@@ -42083,15 +41985,15 @@
       <w:pPr>
         <w:pStyle w:val="Ttulo3"/>
       </w:pPr>
-      <w:bookmarkStart w:id="80" w:name="_Toc445282903"/>
-      <w:bookmarkStart w:id="81" w:name="_Ref450004292"/>
-      <w:bookmarkStart w:id="82" w:name="_Toc450004683"/>
+      <w:bookmarkStart w:id="81" w:name="_Toc445282903"/>
+      <w:bookmarkStart w:id="82" w:name="_Ref450004292"/>
+      <w:bookmarkStart w:id="83" w:name="_Toc450004683"/>
       <w:r>
         <w:t>Justificación de las decisiones</w:t>
       </w:r>
-      <w:bookmarkEnd w:id="80"/>
       <w:bookmarkEnd w:id="81"/>
       <w:bookmarkEnd w:id="82"/>
+      <w:bookmarkEnd w:id="83"/>
       <w:r>
         <w:fldChar w:fldCharType="begin"/>
       </w:r>
@@ -42705,12 +42607,12 @@
       <w:pPr>
         <w:pStyle w:val="Ttulo2"/>
       </w:pPr>
-      <w:bookmarkStart w:id="83" w:name="_Toc450004684"/>
-      <w:bookmarkStart w:id="84" w:name="_Toc445282904"/>
+      <w:bookmarkStart w:id="84" w:name="_Toc450004684"/>
+      <w:bookmarkStart w:id="85" w:name="_Toc445282904"/>
       <w:r>
         <w:t>VotingSyst</w:t>
       </w:r>
-      <w:bookmarkEnd w:id="83"/>
+      <w:bookmarkEnd w:id="84"/>
     </w:p>
     <w:p>
       <w:pPr>
@@ -42733,16 +42635,16 @@
       <w:pPr>
         <w:pStyle w:val="Ttulo3"/>
       </w:pPr>
-      <w:bookmarkStart w:id="85" w:name="_Toc445875468"/>
-      <w:bookmarkStart w:id="86" w:name="_Toc450004685"/>
+      <w:bookmarkStart w:id="86" w:name="_Toc445875468"/>
+      <w:bookmarkStart w:id="87" w:name="_Toc450004685"/>
       <w:r>
         <w:t xml:space="preserve">Presentación </w:t>
       </w:r>
       <w:r>
         <w:t>principal</w:t>
       </w:r>
-      <w:bookmarkEnd w:id="85"/>
       <w:bookmarkEnd w:id="86"/>
+      <w:bookmarkEnd w:id="87"/>
     </w:p>
     <w:p>
       <w:pPr>
@@ -42817,13 +42719,13 @@
       <w:pPr>
         <w:pStyle w:val="Ttulo3"/>
       </w:pPr>
-      <w:bookmarkStart w:id="87" w:name="_Toc445875469"/>
-      <w:bookmarkStart w:id="88" w:name="_Toc450004686"/>
+      <w:bookmarkStart w:id="88" w:name="_Toc445875469"/>
+      <w:bookmarkStart w:id="89" w:name="_Toc450004686"/>
       <w:r>
         <w:t>Catálogo de elementos</w:t>
       </w:r>
-      <w:bookmarkEnd w:id="87"/>
       <w:bookmarkEnd w:id="88"/>
+      <w:bookmarkEnd w:id="89"/>
       <w:r>
         <w:fldChar w:fldCharType="begin"/>
       </w:r>
@@ -46088,13 +45990,13 @@
       <w:pPr>
         <w:pStyle w:val="Ttulo3"/>
       </w:pPr>
-      <w:bookmarkStart w:id="89" w:name="_Toc445875470"/>
-      <w:bookmarkStart w:id="90" w:name="_Toc450004687"/>
+      <w:bookmarkStart w:id="90" w:name="_Toc445875470"/>
+      <w:bookmarkStart w:id="91" w:name="_Toc450004687"/>
       <w:r>
         <w:t>Diagrama contextual</w:t>
       </w:r>
-      <w:bookmarkEnd w:id="89"/>
       <w:bookmarkEnd w:id="90"/>
+      <w:bookmarkEnd w:id="91"/>
     </w:p>
     <w:p>
       <w:pPr>
@@ -46120,11 +46022,11 @@
       <w:pPr>
         <w:pStyle w:val="Ttulo3"/>
       </w:pPr>
-      <w:bookmarkStart w:id="91" w:name="_Toc450004688"/>
+      <w:bookmarkStart w:id="92" w:name="_Toc450004688"/>
       <w:r>
         <w:t>Diagrama de paquetes</w:t>
       </w:r>
-      <w:bookmarkEnd w:id="91"/>
+      <w:bookmarkEnd w:id="92"/>
     </w:p>
     <w:p>
       <w:pPr>
@@ -46191,15 +46093,15 @@
       <w:pPr>
         <w:pStyle w:val="Ttulo3"/>
       </w:pPr>
-      <w:bookmarkStart w:id="92" w:name="_Toc445875471"/>
-      <w:bookmarkStart w:id="93" w:name="_Ref450004301"/>
-      <w:bookmarkStart w:id="94" w:name="_Toc450004689"/>
+      <w:bookmarkStart w:id="93" w:name="_Toc445875471"/>
+      <w:bookmarkStart w:id="94" w:name="_Ref450004301"/>
+      <w:bookmarkStart w:id="95" w:name="_Toc450004689"/>
       <w:r>
         <w:t>Justificación de las decisiones</w:t>
       </w:r>
-      <w:bookmarkEnd w:id="92"/>
       <w:bookmarkEnd w:id="93"/>
       <w:bookmarkEnd w:id="94"/>
+      <w:bookmarkEnd w:id="95"/>
     </w:p>
     <w:p>
       <w:pPr>
@@ -46969,8 +46871,8 @@
         </w:tc>
       </w:tr>
     </w:tbl>
-    <w:bookmarkStart w:id="95" w:name="_Toc445875472" w:displacedByCustomXml="next"/>
     <w:bookmarkStart w:id="96" w:name="_Toc450004690" w:displacedByCustomXml="next"/>
+    <w:bookmarkStart w:id="97" w:name="_Toc445875472" w:displacedByCustomXml="next"/>
     <w:sdt>
       <w:sdtPr>
         <w:rPr>
@@ -46991,8 +46893,8 @@
       </w:sdtPr>
       <w:sdtEndPr/>
       <w:sdtContent>
-        <w:bookmarkEnd w:id="95" w:displacedByCustomXml="next"/>
-        <w:bookmarkEnd w:id="84" w:displacedByCustomXml="next"/>
+        <w:bookmarkEnd w:id="97" w:displacedByCustomXml="next"/>
+        <w:bookmarkEnd w:id="85" w:displacedByCustomXml="next"/>
         <w:sdt>
           <w:sdtPr>
             <w:rPr>
@@ -47023,13 +46925,13 @@
               <w:pPr>
                 <w:pStyle w:val="Ttulo3"/>
               </w:pPr>
-              <w:bookmarkStart w:id="97" w:name="_Toc445836438"/>
-              <w:bookmarkStart w:id="98" w:name="_Toc450004691"/>
+              <w:bookmarkStart w:id="98" w:name="_Toc445836438"/>
+              <w:bookmarkStart w:id="99" w:name="_Toc450004691"/>
               <w:r>
                 <w:t>Presentación principal</w:t>
               </w:r>
-              <w:bookmarkEnd w:id="97"/>
               <w:bookmarkEnd w:id="98"/>
+              <w:bookmarkEnd w:id="99"/>
             </w:p>
             <w:p>
               <w:pPr>
@@ -47132,13 +47034,13 @@
               <w:pPr>
                 <w:pStyle w:val="Ttulo3"/>
               </w:pPr>
-              <w:bookmarkStart w:id="99" w:name="_Toc445836439"/>
-              <w:bookmarkStart w:id="100" w:name="_Toc450004692"/>
+              <w:bookmarkStart w:id="100" w:name="_Toc445836439"/>
+              <w:bookmarkStart w:id="101" w:name="_Toc450004692"/>
               <w:r>
                 <w:t>Catálogo de elementos</w:t>
               </w:r>
-              <w:bookmarkEnd w:id="99"/>
               <w:bookmarkEnd w:id="100"/>
+              <w:bookmarkEnd w:id="101"/>
             </w:p>
             <w:p>
               <w:pPr>
@@ -48511,13 +48413,13 @@
               <w:pPr>
                 <w:pStyle w:val="Ttulo3"/>
               </w:pPr>
-              <w:bookmarkStart w:id="101" w:name="_Toc445836440"/>
-              <w:bookmarkStart w:id="102" w:name="_Toc450004693"/>
+              <w:bookmarkStart w:id="102" w:name="_Toc445836440"/>
+              <w:bookmarkStart w:id="103" w:name="_Toc450004693"/>
               <w:r>
                 <w:t>Diagrama contextual</w:t>
               </w:r>
-              <w:bookmarkEnd w:id="101"/>
               <w:bookmarkEnd w:id="102"/>
+              <w:bookmarkEnd w:id="103"/>
             </w:p>
             <w:p>
               <w:pPr>
@@ -48544,11 +48446,11 @@
               <w:pPr>
                 <w:pStyle w:val="Ttulo3"/>
               </w:pPr>
-              <w:bookmarkStart w:id="103" w:name="_Toc450004694"/>
+              <w:bookmarkStart w:id="104" w:name="_Toc450004694"/>
               <w:r>
                 <w:t>Diagrama de paquetes</w:t>
               </w:r>
-              <w:bookmarkEnd w:id="103"/>
+              <w:bookmarkEnd w:id="104"/>
             </w:p>
             <w:p>
               <w:pPr>
@@ -48615,16 +48517,16 @@
               <w:pPr>
                 <w:pStyle w:val="Ttulo3"/>
               </w:pPr>
-              <w:bookmarkStart w:id="104" w:name="_Toc445836441"/>
-              <w:bookmarkStart w:id="105" w:name="_Ref450004306"/>
-              <w:bookmarkStart w:id="106" w:name="_Toc450004695"/>
+              <w:bookmarkStart w:id="105" w:name="_Toc445836441"/>
+              <w:bookmarkStart w:id="106" w:name="_Ref450004306"/>
+              <w:bookmarkStart w:id="107" w:name="_Toc450004695"/>
               <w:r>
                 <w:lastRenderedPageBreak/>
                 <w:t>Justificación de las decisiones</w:t>
               </w:r>
-              <w:bookmarkEnd w:id="104"/>
               <w:bookmarkEnd w:id="105"/>
               <w:bookmarkEnd w:id="106"/>
+              <w:bookmarkEnd w:id="107"/>
             </w:p>
             <w:p>
               <w:pPr>
@@ -49153,11 +49055,11 @@
               <w:pPr>
                 <w:pStyle w:val="Ttulo2"/>
               </w:pPr>
-              <w:bookmarkStart w:id="107" w:name="_Toc450004696"/>
+              <w:bookmarkStart w:id="108" w:name="_Toc450004696"/>
               <w:r>
                 <w:t>Instantiation</w:t>
               </w:r>
-              <w:bookmarkEnd w:id="107"/>
+              <w:bookmarkEnd w:id="108"/>
             </w:p>
             <w:p>
               <w:pPr>
@@ -49170,14 +49072,14 @@
               <w:pPr>
                 <w:pStyle w:val="Ttulo3"/>
               </w:pPr>
-              <w:bookmarkStart w:id="108" w:name="_Toc445836443"/>
-              <w:bookmarkStart w:id="109" w:name="_Toc450004697"/>
+              <w:bookmarkStart w:id="109" w:name="_Toc445836443"/>
+              <w:bookmarkStart w:id="110" w:name="_Toc450004697"/>
               <w:r>
                 <w:lastRenderedPageBreak/>
                 <w:t>Presentación principal</w:t>
               </w:r>
-              <w:bookmarkEnd w:id="108"/>
               <w:bookmarkEnd w:id="109"/>
+              <w:bookmarkEnd w:id="110"/>
             </w:p>
             <w:p>
               <w:pPr>
@@ -49271,13 +49173,13 @@
               <w:pPr>
                 <w:pStyle w:val="Ttulo3"/>
               </w:pPr>
-              <w:bookmarkStart w:id="110" w:name="_Toc445836444"/>
-              <w:bookmarkStart w:id="111" w:name="_Toc450004698"/>
+              <w:bookmarkStart w:id="111" w:name="_Toc445836444"/>
+              <w:bookmarkStart w:id="112" w:name="_Toc450004698"/>
               <w:r>
                 <w:t>Catálogo de elementos</w:t>
               </w:r>
-              <w:bookmarkEnd w:id="110"/>
               <w:bookmarkEnd w:id="111"/>
+              <w:bookmarkEnd w:id="112"/>
             </w:p>
             <w:p>
               <w:pPr>
@@ -50127,13 +50029,13 @@
               <w:pPr>
                 <w:pStyle w:val="Ttulo3"/>
               </w:pPr>
-              <w:bookmarkStart w:id="112" w:name="_Toc445836445"/>
-              <w:bookmarkStart w:id="113" w:name="_Toc450004699"/>
+              <w:bookmarkStart w:id="113" w:name="_Toc445836445"/>
+              <w:bookmarkStart w:id="114" w:name="_Toc450004699"/>
               <w:r>
                 <w:t>Diagrama contextual</w:t>
               </w:r>
-              <w:bookmarkEnd w:id="112"/>
               <w:bookmarkEnd w:id="113"/>
+              <w:bookmarkEnd w:id="114"/>
             </w:p>
             <w:p>
               <w:pPr>
@@ -50169,11 +50071,11 @@
               <w:pPr>
                 <w:pStyle w:val="Ttulo3"/>
               </w:pPr>
-              <w:bookmarkStart w:id="114" w:name="_Toc450004700"/>
+              <w:bookmarkStart w:id="115" w:name="_Toc450004700"/>
               <w:r>
                 <w:t>Diagrama de paquetes</w:t>
               </w:r>
-              <w:bookmarkEnd w:id="114"/>
+              <w:bookmarkEnd w:id="115"/>
             </w:p>
             <w:p>
               <w:pPr>
@@ -50193,15 +50095,15 @@
               <w:pPr>
                 <w:pStyle w:val="Ttulo3"/>
               </w:pPr>
-              <w:bookmarkStart w:id="115" w:name="_Toc445836446"/>
-              <w:bookmarkStart w:id="116" w:name="_Ref450004312"/>
-              <w:bookmarkStart w:id="117" w:name="_Toc450004701"/>
+              <w:bookmarkStart w:id="116" w:name="_Toc445836446"/>
+              <w:bookmarkStart w:id="117" w:name="_Ref450004312"/>
+              <w:bookmarkStart w:id="118" w:name="_Toc450004701"/>
               <w:r>
                 <w:t>Justificación de las decisiones</w:t>
               </w:r>
-              <w:bookmarkEnd w:id="115"/>
               <w:bookmarkEnd w:id="116"/>
               <w:bookmarkEnd w:id="117"/>
+              <w:bookmarkEnd w:id="118"/>
             </w:p>
             <w:p>
               <w:pPr>
@@ -50482,7 +50384,7 @@
                   <w:lang w:val="en-US"/>
                 </w:rPr>
               </w:pPr>
-              <w:bookmarkStart w:id="118" w:name="_Toc450004702"/>
+              <w:bookmarkStart w:id="119" w:name="_Toc450004702"/>
               <w:r>
                 <w:rPr>
                   <w:noProof/>
@@ -50491,7 +50393,7 @@
                 <w:lastRenderedPageBreak/>
                 <w:t>Bibliografía</w:t>
               </w:r>
-              <w:bookmarkEnd w:id="118"/>
+              <w:bookmarkEnd w:id="119"/>
             </w:p>
             <w:p>
               <w:pPr>
@@ -50575,11 +50477,11 @@
               <w:pPr>
                 <w:pStyle w:val="Ttulo2"/>
               </w:pPr>
-              <w:bookmarkStart w:id="119" w:name="_Toc445836448"/>
+              <w:bookmarkStart w:id="120" w:name="_Toc445836448"/>
               <w:r>
                 <w:t>Para la toma de decisiones hemos obtenido información de</w:t>
               </w:r>
-              <w:bookmarkEnd w:id="119"/>
+              <w:bookmarkEnd w:id="120"/>
               <w:r>
                 <w:t>:</w:t>
               </w:r>
@@ -50630,8 +50532,6 @@
         </w:sdt>
       </w:sdtContent>
     </w:sdt>
-    <w:bookmarkStart w:id="120" w:name="_GoBack" w:displacedByCustomXml="prev"/>
-    <w:bookmarkEnd w:id="120" w:displacedByCustomXml="prev"/>
     <w:sectPr>
       <w:pgSz w:w="11906" w:h="16838"/>
       <w:pgMar w:top="1276" w:right="1701" w:bottom="1701" w:left="1701" w:header="720" w:footer="720" w:gutter="0"/>
@@ -51135,7 +51035,7 @@
               <w:sz w:val="18"/>
               <w:szCs w:val="18"/>
             </w:rPr>
-            <w:t>52</w:t>
+            <w:t>13</w:t>
           </w:r>
           <w:r>
             <w:rPr>
@@ -59898,7 +59798,7 @@
 </file>
 
 <file path=customXml/itemProps2.xml><?xml version="1.0" encoding="utf-8"?>
-<ds:datastoreItem xmlns:ds="http://schemas.openxmlformats.org/officeDocument/2006/customXml" ds:itemID="{81BF0E40-4B29-422C-902F-18E7655928B5}">
+<ds:datastoreItem xmlns:ds="http://schemas.openxmlformats.org/officeDocument/2006/customXml" ds:itemID="{016AD32D-1C0F-406D-A221-F899472DD21E}">
   <ds:schemaRefs>
     <ds:schemaRef ds:uri="http://schemas.openxmlformats.org/officeDocument/2006/bibliography"/>
   </ds:schemaRefs>

</xml_diff>